<commit_message>
updated 3D shading validation document
</commit_message>
<xml_diff>
--- a/tests/3D Shading/3D Shading Validation Scenes.docx
+++ b/tests/3D Shading/3D Shading Validation Scenes.docx
@@ -2174,18 +2174,199 @@
         </w:rPr>
         <w:t>We have an old SunEye device.  We could go make any sort of measurements whether or not there actually is a PV system and compare monthly solar access values.</w:t>
       </w:r>
+      <w:r>
+        <w:rPr>
+          <w:szCs w:val="24"/>
+        </w:rPr>
+        <w:t xml:space="preserve">  Maybe at the SAM retreat as a “fun” activity at Steve’s house??</w:t>
+      </w:r>
+    </w:p>
+    <w:p>
+      <w:pPr>
+        <w:spacing w:after="120"/>
+        <w:rPr>
+          <w:b/>
+          <w:szCs w:val="24"/>
+        </w:rPr>
+      </w:pPr>
+      <w:r>
+        <w:rPr>
+          <w:b/>
+          <w:szCs w:val="24"/>
+        </w:rPr>
+        <w:t>Questions:</w:t>
+      </w:r>
+    </w:p>
+    <w:p>
+      <w:pPr>
+        <w:pStyle w:val="ListParagraph"/>
+        <w:numPr>
+          <w:ilvl w:val="0"/>
+          <w:numId w:val="1"/>
+        </w:numPr>
+        <w:spacing w:after="120"/>
+        <w:rPr>
+          <w:szCs w:val="24"/>
+        </w:rPr>
+      </w:pPr>
+      <w:r>
+        <w:rPr>
+          <w:szCs w:val="24"/>
+        </w:rPr>
+        <w:t>Super large time zone in China??</w:t>
+      </w:r>
+    </w:p>
+    <w:p>
+      <w:pPr>
+        <w:pStyle w:val="ListParagraph"/>
+        <w:numPr>
+          <w:ilvl w:val="0"/>
+          <w:numId w:val="1"/>
+        </w:numPr>
+        <w:spacing w:after="120"/>
+        <w:rPr>
+          <w:szCs w:val="24"/>
+        </w:rPr>
+      </w:pPr>
+      <w:r>
+        <w:rPr>
+          <w:szCs w:val="24"/>
+        </w:rPr>
+        <w:t>Check with Otto for more validation system data</w:t>
+      </w:r>
+    </w:p>
+    <w:p>
+      <w:pPr>
+        <w:pStyle w:val="ListParagraph"/>
+        <w:numPr>
+          <w:ilvl w:val="0"/>
+          <w:numId w:val="1"/>
+        </w:numPr>
+        <w:spacing w:after="120"/>
+        <w:rPr>
+          <w:szCs w:val="24"/>
+        </w:rPr>
+      </w:pPr>
+      <w:r>
+        <w:rPr>
+          <w:szCs w:val="24"/>
+        </w:rPr>
+        <w:t>Should add azimuth/altitude beam loss option to SAM 3D calculator?</w:t>
+      </w:r>
+    </w:p>
+    <w:p>
+      <w:pPr>
+        <w:pStyle w:val="ListParagraph"/>
+        <w:numPr>
+          <w:ilvl w:val="0"/>
+          <w:numId w:val="1"/>
+        </w:numPr>
+        <w:spacing w:after="120"/>
+        <w:rPr>
+          <w:szCs w:val="24"/>
+        </w:rPr>
+      </w:pPr>
+      <w:r>
+        <w:rPr>
+          <w:szCs w:val="24"/>
+        </w:rPr>
+        <w:t>Figure out how Suneye calculates monthly solar access and add to SAM 3D calculator as output option?</w:t>
+      </w:r>
+    </w:p>
+    <w:p>
+      <w:pPr>
+        <w:pStyle w:val="ListParagraph"/>
+        <w:numPr>
+          <w:ilvl w:val="0"/>
+          <w:numId w:val="1"/>
+        </w:numPr>
+        <w:spacing w:after="120"/>
+        <w:rPr>
+          <w:szCs w:val="24"/>
+        </w:rPr>
+      </w:pPr>
+      <w:r>
+        <w:rPr>
+          <w:szCs w:val="24"/>
+        </w:rPr>
+        <w:t>Include helioscope in study???</w:t>
+      </w:r>
       <w:bookmarkStart w:id="0" w:name="_GoBack"/>
       <w:bookmarkEnd w:id="0"/>
     </w:p>
     <w:p>
       <w:pPr>
+        <w:spacing w:after="120"/>
+        <w:rPr>
+          <w:szCs w:val="24"/>
+        </w:rPr>
+      </w:pPr>
+    </w:p>
+    <w:p>
+      <w:pPr>
+        <w:spacing w:after="120"/>
+        <w:rPr>
+          <w:b/>
+          <w:szCs w:val="24"/>
+        </w:rPr>
+      </w:pPr>
+      <w:r>
+        <w:rPr>
+          <w:b/>
+          <w:szCs w:val="24"/>
+        </w:rPr>
+        <w:t>Lit review (Janine)</w:t>
+      </w:r>
+    </w:p>
+    <w:p>
+      <w:pPr>
         <w:pStyle w:val="ListParagraph"/>
+        <w:numPr>
+          <w:ilvl w:val="0"/>
+          <w:numId w:val="1"/>
+        </w:numPr>
         <w:spacing w:after="120"/>
         <w:rPr>
-          <w:b/>
-          <w:szCs w:val="24"/>
-        </w:rPr>
-      </w:pPr>
+          <w:szCs w:val="24"/>
+        </w:rPr>
+      </w:pPr>
+      <w:r>
+        <w:rPr>
+          <w:szCs w:val="24"/>
+        </w:rPr>
+        <w:t>Suneye</w:t>
+      </w:r>
+      <w:r>
+        <w:rPr>
+          <w:szCs w:val="24"/>
+        </w:rPr>
+        <w:t>/PVsyst/PVsol/helioscope</w:t>
+      </w:r>
+      <w:r>
+        <w:rPr>
+          <w:szCs w:val="24"/>
+        </w:rPr>
+        <w:t xml:space="preserve"> validation in literature?</w:t>
+      </w:r>
+    </w:p>
+    <w:p>
+      <w:pPr>
+        <w:pStyle w:val="ListParagraph"/>
+        <w:numPr>
+          <w:ilvl w:val="0"/>
+          <w:numId w:val="1"/>
+        </w:numPr>
+        <w:spacing w:after="120"/>
+        <w:rPr>
+          <w:szCs w:val="24"/>
+        </w:rPr>
+      </w:pPr>
+      <w:r>
+        <w:rPr>
+          <w:szCs w:val="24"/>
+        </w:rPr>
+        <w:t>Model validation/intercomparison</w:t>
+      </w:r>
     </w:p>
     <w:sectPr>
       <w:pgSz w:w="12240" w:h="15840"/>

</xml_diff>